<commit_message>
Starting in on the content
</commit_message>
<xml_diff>
--- a/MatthewDavidLitwin.docx
+++ b/MatthewDavidLitwin.docx
@@ -6,9 +6,9 @@
       <w:pPr>
         <w:pStyle w:val="Heading1"/>
       </w:pPr>
-      <w:bookmarkStart w:id="20" w:name="matthew-litwin"/>
-      <w:r>
-        <w:t xml:space="preserve">Matthew Litwin</w:t>
+      <w:bookmarkStart w:id="20" w:name="matthew-david-litwin"/>
+      <w:r>
+        <w:t xml:space="preserve">Matthew David Litwin</w:t>
       </w:r>
       <w:bookmarkEnd w:id="20"/>
     </w:p>
@@ -17,6 +17,9 @@
         <w:pStyle w:val="FirstParagraph"/>
       </w:pPr>
       <w:r>
+        <w:rPr>
+          <w:b/>
+        </w:rPr>
         <w:t xml:space="preserve">Software Enginering Manager and Lead</w:t>
       </w:r>
     </w:p>
@@ -28,27 +31,93 @@
         </w:numPr>
       </w:pPr>
       <w:r>
-        <w:t xml:space="preserve">Lead for a diverse [Full Cycle](Manage Full Cycle Team</w:t>
+        <w:t xml:space="preserve">Manange Engineers</w:t>
+      </w:r>
+    </w:p>
+    <w:p>
+      <w:pPr>
+        <w:numPr>
+          <w:ilvl w:val="0"/>
+          <w:numId w:val="1001"/>
+        </w:numPr>
+      </w:pPr>
+      <w:r>
+        <w:t xml:space="preserve">Design and Implement Front-end and Back-end Systems</w:t>
+      </w:r>
+    </w:p>
+    <w:p>
+      <w:pPr>
+        <w:numPr>
+          <w:ilvl w:val="0"/>
+          <w:numId w:val="1001"/>
+        </w:numPr>
+      </w:pPr>
+      <w:r>
+        <w:t xml:space="preserve">Math Education Software</w:t>
+      </w:r>
+    </w:p>
+    <w:p>
+      <w:pPr>
+        <w:pStyle w:val="Heading2"/>
+      </w:pPr>
+      <w:bookmarkStart w:id="21" w:name="experience--work-history"/>
+      <w:r>
+        <w:t xml:space="preserve">Experience / Work History</w:t>
+      </w:r>
+      <w:bookmarkEnd w:id="21"/>
+    </w:p>
+    <w:p>
+      <w:pPr>
+        <w:pStyle w:val="Heading3"/>
+      </w:pPr>
+      <w:bookmarkStart w:id="22" w:name="mcgraw-hill-education"/>
+      <w:r>
+        <w:t xml:space="preserve">McGraw Hill Education</w:t>
+      </w:r>
+      <w:bookmarkEnd w:id="22"/>
+    </w:p>
+    <w:p>
+      <w:pPr>
+        <w:pStyle w:val="Heading4"/>
+      </w:pPr>
+      <w:bookmarkStart w:id="23" w:name="software-engineering-manager"/>
+      <w:r>
+        <w:t xml:space="preserve">Software Engineering Manager</w:t>
+      </w:r>
+      <w:bookmarkEnd w:id="23"/>
+    </w:p>
+    <w:p>
+      <w:pPr>
+        <w:numPr>
+          <w:ilvl w:val="0"/>
+          <w:numId w:val="1002"/>
+        </w:numPr>
+      </w:pPr>
+      <w:r>
+        <w:t xml:space="preserve">Lead for a diverse</w:t>
       </w:r>
       <w:r>
         <w:t xml:space="preserve"> </w:t>
       </w:r>
-      <w:hyperlink r:id="rId21">
+      <w:hyperlink r:id="rId24">
         <w:r>
           <w:rPr>
             <w:rStyle w:val="Hyperlink"/>
           </w:rPr>
-          <w:t xml:space="preserve">https://medium.com/netflix-techblog/full-cycle-developers-at-netflix-a08c31f83249</w:t>
+          <w:t xml:space="preserve">Full Cycle</w:t>
         </w:r>
       </w:hyperlink>
       <w:r>
-        <w:t xml:space="preserve">) engineering team</w:t>
+        <w:t xml:space="preserve"> </w:t>
+      </w:r>
+      <w:r>
+        <w:t xml:space="preserve">engineering team</w:t>
       </w:r>
     </w:p>
     <w:p>
       <w:pPr>
         <w:numPr>
-          <w:ilvl w:val="1"/>
+          <w:ilvl w:val="0"/>
           <w:numId w:val="1002"/>
         </w:numPr>
       </w:pPr>
@@ -59,149 +128,132 @@
     <w:p>
       <w:pPr>
         <w:numPr>
-          <w:ilvl w:val="1"/>
+          <w:ilvl w:val="0"/>
           <w:numId w:val="1002"/>
         </w:numPr>
       </w:pPr>
       <w:r>
-        <w:t xml:space="preserve">Full time, contractors, and vendor management.</w:t>
+        <w:t xml:space="preserve">Management of full time employees, contractors, and vendors.</w:t>
+      </w:r>
+    </w:p>
+    <w:p>
+      <w:pPr>
+        <w:pStyle w:val="Heading4"/>
+      </w:pPr>
+      <w:bookmarkStart w:id="25" w:name="software-engineering-lead"/>
+      <w:r>
+        <w:t xml:space="preserve">Software Engineering Lead</w:t>
+      </w:r>
+      <w:bookmarkEnd w:id="25"/>
+    </w:p>
+    <w:p>
+      <w:pPr>
+        <w:pStyle w:val="FirstParagraph"/>
+      </w:pPr>
+      <w:r>
+        <w:t xml:space="preserve">Web Sketchpad</w:t>
+      </w:r>
+    </w:p>
+    <w:p>
+      <w:pPr>
+        <w:pStyle w:val="BodyText"/>
+      </w:pPr>
+      <w:r>
+        <w:t xml:space="preserve">HTML5 viewer for the Geometer's Sketchpad.</w:t>
+      </w:r>
+      <w:r>
+        <w:t xml:space="preserve"> </w:t>
+      </w:r>
+      <w:r>
+        <w:t xml:space="preserve">Interactive content in MHE products.</w:t>
+      </w:r>
+    </w:p>
+    <w:p>
+      <w:pPr>
+        <w:pStyle w:val="Heading3"/>
+      </w:pPr>
+      <w:bookmarkStart w:id="26" w:name="kcp-technologies"/>
+      <w:r>
+        <w:t xml:space="preserve">KCP Technologies</w:t>
+      </w:r>
+      <w:bookmarkEnd w:id="26"/>
+    </w:p>
+    <w:p>
+      <w:pPr>
+        <w:pStyle w:val="FirstParagraph"/>
+      </w:pPr>
+      <w:r>
+        <w:t xml:space="preserve">03/22/1999 to 07/31/2012</w:t>
+      </w:r>
+    </w:p>
+    <w:p>
+      <w:pPr>
+        <w:pStyle w:val="BodyText"/>
+      </w:pPr>
+      <w:r>
+        <w:t xml:space="preserve">Junior programmer to Senior Software Engineer</w:t>
       </w:r>
     </w:p>
     <w:p>
       <w:pPr>
         <w:numPr>
           <w:ilvl w:val="0"/>
-          <w:numId w:val="1001"/>
+          <w:numId w:val="1003"/>
         </w:numPr>
       </w:pPr>
       <w:r>
-        <w:t xml:space="preserve">Plan and design and document APIs and systems</w:t>
+        <w:t xml:space="preserve">Technical project management, several direct reports</w:t>
       </w:r>
     </w:p>
     <w:p>
       <w:pPr>
         <w:numPr>
           <w:ilvl w:val="0"/>
-          <w:numId w:val="1001"/>
-        </w:numPr>
-      </w:pPr>
-      <w:r>
-        <w:t xml:space="preserve">HTML5/JavaScript</w:t>
-      </w:r>
-    </w:p>
-    <w:p>
-      <w:pPr>
-        <w:numPr>
-          <w:ilvl w:val="1"/>
           <w:numId w:val="1003"/>
         </w:numPr>
       </w:pPr>
       <w:r>
-        <w:t xml:space="preserve">Angular applications</w:t>
+        <w:t xml:space="preserve">C, Windows MFC, and Mac Objective C programming on</w:t>
+      </w:r>
+      <w:r>
+        <w:t xml:space="preserve"> </w:t>
+      </w:r>
+      <w:r>
+        <w:t xml:space="preserve">The Geometer's Sketchpad</w:t>
       </w:r>
     </w:p>
     <w:p>
       <w:pPr>
         <w:numPr>
-          <w:ilvl w:val="1"/>
+          <w:ilvl w:val="0"/>
           <w:numId w:val="1003"/>
         </w:numPr>
       </w:pPr>
       <w:r>
-        <w:t xml:space="preserve">Plain-old JavaScript applications</w:t>
-      </w:r>
-    </w:p>
-    <w:p>
-      <w:pPr>
-        <w:numPr>
-          <w:ilvl w:val="0"/>
-          <w:numId w:val="1001"/>
-        </w:numPr>
-      </w:pPr>
-      <w:r>
-        <w:t xml:space="preserve">C / C++ Windows and OS X Application Development</w:t>
-      </w:r>
-    </w:p>
-    <w:p>
-      <w:pPr>
-        <w:numPr>
-          <w:ilvl w:val="0"/>
-          <w:numId w:val="1001"/>
-        </w:numPr>
-      </w:pPr>
-      <w:r>
-        <w:t xml:space="preserve">Math Education Software</w:t>
+        <w:t xml:space="preserve">Mac and Windows programming on</w:t>
+      </w:r>
+      <w:r>
+        <w:t xml:space="preserve"> </w:t>
+      </w:r>
+      <w:r>
+        <w:t xml:space="preserve">Fathom™ Dynamic Data™ Software</w:t>
+      </w:r>
+      <w:r>
+        <w:t xml:space="preserve"> </w:t>
+      </w:r>
+      <w:r>
+        <w:t xml:space="preserve">with an in-house cross-platform framework</w:t>
       </w:r>
     </w:p>
     <w:p>
       <w:pPr>
         <w:pStyle w:val="Heading2"/>
       </w:pPr>
-      <w:bookmarkStart w:id="22" w:name="experience--work-history"/>
-      <w:r>
-        <w:t xml:space="preserve">Experience / Work History</w:t>
-      </w:r>
-      <w:bookmarkEnd w:id="22"/>
-    </w:p>
-    <w:p>
-      <w:pPr>
-        <w:pStyle w:val="FirstParagraph"/>
-      </w:pPr>
-      <w:r>
-        <w:t xml:space="preserve">Stared with Key Currculum</w:t>
-      </w:r>
-      <w:r>
-        <w:t xml:space="preserve"> </w:t>
-      </w:r>
-      <w:r>
-        <w:t xml:space="preserve">Bought by MHE / School Grop - web applications</w:t>
-      </w:r>
-      <w:r>
-        <w:t xml:space="preserve"> </w:t>
-      </w:r>
-      <w:r>
-        <w:t xml:space="preserve">Moved into Digital Projects Group - Lead / Manager Software Engineering.</w:t>
-      </w:r>
-    </w:p>
-    <w:p>
-      <w:pPr>
-        <w:pStyle w:val="BodyText"/>
-      </w:pPr>
-      <w:r>
-        <w:t xml:space="preserve">Manged vendors</w:t>
-      </w:r>
-      <w:r>
-        <w:t xml:space="preserve"> </w:t>
-      </w:r>
-      <w:r>
-        <w:t xml:space="preserve">Lead developer managed team FTEs and contractors</w:t>
-      </w:r>
-    </w:p>
-    <w:p>
-      <w:pPr>
-        <w:pStyle w:val="Heading3"/>
-      </w:pPr>
-      <w:bookmarkStart w:id="23" w:name="kcp-technologies"/>
-      <w:r>
-        <w:t xml:space="preserve">KCP Technologies</w:t>
-      </w:r>
-      <w:bookmarkEnd w:id="23"/>
-    </w:p>
-    <w:p>
-      <w:pPr>
-        <w:pStyle w:val="FirstParagraph"/>
-      </w:pPr>
-      <w:r>
-        <w:t xml:space="preserve">03/22/1999 to 07/31/2012</w:t>
-      </w:r>
-    </w:p>
-    <w:p>
-      <w:pPr>
-        <w:pStyle w:val="BodyText"/>
-      </w:pPr>
-      <w:r>
-        <w:t xml:space="preserve">Junior programmer to Senior Software Engineer</w:t>
-      </w:r>
+      <w:bookmarkStart w:id="27" w:name="skills"/>
+      <w:r>
+        <w:t xml:space="preserve">Skills</w:t>
+      </w:r>
+      <w:bookmarkEnd w:id="27"/>
     </w:p>
     <w:p>
       <w:pPr>
@@ -211,7 +263,7 @@
         </w:numPr>
       </w:pPr>
       <w:r>
-        <w:t xml:space="preserve">Technical lead on HTML5 Web development for Sketchpad</w:t>
+        <w:t xml:space="preserve">Practices: Scrum, Agile Programming, XP, Pair Programming</w:t>
       </w:r>
     </w:p>
     <w:p>
@@ -222,7 +274,7 @@
         </w:numPr>
       </w:pPr>
       <w:r>
-        <w:t xml:space="preserve">Technical project management, several direct reports</w:t>
+        <w:t xml:space="preserve">IDEs: XCode, Visual Studio</w:t>
       </w:r>
     </w:p>
     <w:p>
@@ -233,13 +285,7 @@
         </w:numPr>
       </w:pPr>
       <w:r>
-        <w:t xml:space="preserve">C, Windows MFC, and Mac Objective C programming on</w:t>
-      </w:r>
-      <w:r>
-        <w:t xml:space="preserve"> </w:t>
-      </w:r>
-      <w:r>
-        <w:t xml:space="preserve">The Geometer's Sketchpad</w:t>
+        <w:t xml:space="preserve">Source Control: git (svn, CVS)</w:t>
       </w:r>
     </w:p>
     <w:p>
@@ -250,30 +296,29 @@
         </w:numPr>
       </w:pPr>
       <w:r>
-        <w:t xml:space="preserve">Mac and Windows programming on</w:t>
-      </w:r>
-      <w:r>
-        <w:t xml:space="preserve"> </w:t>
-      </w:r>
-      <w:r>
-        <w:t xml:space="preserve">Fathom™ Dynamic Data™ Software</w:t>
-      </w:r>
-      <w:r>
-        <w:t xml:space="preserve"> </w:t>
-      </w:r>
-      <w:r>
-        <w:t xml:space="preserve">with an in-house cross-platform framework</w:t>
+        <w:t xml:space="preserve">Issue Tracking: JIRA, Bugzilla, Trello</w:t>
+      </w:r>
+    </w:p>
+    <w:p>
+      <w:pPr>
+        <w:numPr>
+          <w:ilvl w:val="0"/>
+          <w:numId w:val="1004"/>
+        </w:numPr>
+      </w:pPr>
+      <w:r>
+        <w:t xml:space="preserve">Content Management Systems: Confluence, MediaWiki</w:t>
       </w:r>
     </w:p>
     <w:p>
       <w:pPr>
         <w:pStyle w:val="Heading2"/>
       </w:pPr>
-      <w:bookmarkStart w:id="24" w:name="skills"/>
-      <w:r>
-        <w:t xml:space="preserve">Skills</w:t>
-      </w:r>
-      <w:bookmarkEnd w:id="24"/>
+      <w:bookmarkStart w:id="28" w:name="programming-languages"/>
+      <w:r>
+        <w:t xml:space="preserve">Programming Languages</w:t>
+      </w:r>
+      <w:bookmarkEnd w:id="28"/>
     </w:p>
     <w:p>
       <w:pPr>
@@ -283,18 +328,7 @@
         </w:numPr>
       </w:pPr>
       <w:r>
-        <w:t xml:space="preserve">Practices</w:t>
-      </w:r>
-    </w:p>
-    <w:p>
-      <w:pPr>
-        <w:numPr>
-          <w:ilvl w:val="1"/>
-          <w:numId w:val="1006"/>
-        </w:numPr>
-      </w:pPr>
-      <w:r>
-        <w:t xml:space="preserve">Scrum, Agile Programming, XP, Pair Programming</w:t>
+        <w:t xml:space="preserve">HTML5/JavaScript/typescript Application Development</w:t>
       </w:r>
     </w:p>
     <w:p>
@@ -305,18 +339,7 @@
         </w:numPr>
       </w:pPr>
       <w:r>
-        <w:t xml:space="preserve">IDEs</w:t>
-      </w:r>
-    </w:p>
-    <w:p>
-      <w:pPr>
-        <w:numPr>
-          <w:ilvl w:val="1"/>
-          <w:numId w:val="1007"/>
-        </w:numPr>
-      </w:pPr>
-      <w:r>
-        <w:t xml:space="preserve">XCode, Visual Studio&lt;</w:t>
+        <w:t xml:space="preserve">C / C++</w:t>
       </w:r>
     </w:p>
     <w:p>
@@ -327,203 +350,65 @@
         </w:numPr>
       </w:pPr>
       <w:r>
-        <w:t xml:space="preserve">Source Control</w:t>
-      </w:r>
-    </w:p>
-    <w:p>
-      <w:pPr>
-        <w:numPr>
-          <w:ilvl w:val="0"/>
-          <w:numId w:val="1005"/>
-        </w:numPr>
-      </w:pPr>
-      <w:r>
-        <w:t xml:space="preserve">git (svn, CVS)</w:t>
-      </w:r>
-    </w:p>
-    <w:p>
-      <w:pPr>
-        <w:numPr>
-          <w:ilvl w:val="0"/>
-          <w:numId w:val="1005"/>
-        </w:numPr>
-      </w:pPr>
-      <w:r>
-        <w:t xml:space="preserve">Issue Tracking</w:t>
-      </w:r>
-    </w:p>
-    <w:p>
-      <w:pPr>
-        <w:numPr>
-          <w:ilvl w:val="1"/>
-          <w:numId w:val="1008"/>
-        </w:numPr>
-      </w:pPr>
-      <w:r>
-        <w:t xml:space="preserve">JIRA, Bugzilla, Trello</w:t>
-      </w:r>
-    </w:p>
-    <w:p>
-      <w:pPr>
-        <w:numPr>
-          <w:ilvl w:val="0"/>
-          <w:numId w:val="1005"/>
-        </w:numPr>
-      </w:pPr>
-      <w:r>
-        <w:t xml:space="preserve">Content Management Systems</w:t>
-      </w:r>
-    </w:p>
-    <w:p>
-      <w:pPr>
-        <w:numPr>
-          <w:ilvl w:val="0"/>
-          <w:numId w:val="1005"/>
-        </w:numPr>
-      </w:pPr>
-      <w:r>
-        <w:t xml:space="preserve">MediaWiki</w:t>
+        <w:t xml:space="preserve">node, Perl, PHP, bash</w:t>
       </w:r>
     </w:p>
     <w:p>
       <w:pPr>
         <w:pStyle w:val="Heading2"/>
       </w:pPr>
-      <w:bookmarkStart w:id="25" w:name="programming-languages"/>
-      <w:r>
-        <w:t xml:space="preserve">Programming Languages</w:t>
-      </w:r>
-      <w:bookmarkEnd w:id="25"/>
-    </w:p>
-    <w:p>
-      <w:pPr>
-        <w:numPr>
-          <w:ilvl w:val="0"/>
-          <w:numId w:val="1009"/>
-        </w:numPr>
-      </w:pPr>
-      <w:r>
-        <w:t xml:space="preserve">HTML5/JavaScript Application Development</w:t>
-      </w:r>
-    </w:p>
-    <w:p>
-      <w:pPr>
-        <w:numPr>
-          <w:ilvl w:val="1"/>
-          <w:numId w:val="1010"/>
-        </w:numPr>
-      </w:pPr>
-      <w:r>
-        <w:t xml:space="preserve">An HTML/JavaScript Sketchpad Document Viewer</w:t>
-      </w:r>
-    </w:p>
-    <w:p>
-      <w:pPr>
-        <w:numPr>
-          <w:ilvl w:val="0"/>
-          <w:numId w:val="1009"/>
-        </w:numPr>
-      </w:pPr>
-      <w:r>
-        <w:t xml:space="preserve">C</w:t>
-      </w:r>
-    </w:p>
-    <w:p>
-      <w:pPr>
-        <w:numPr>
-          <w:ilvl w:val="1"/>
-          <w:numId w:val="1011"/>
-        </w:numPr>
-      </w:pPr>
-      <w:r>
-        <w:t xml:space="preserve">Platform independent code in Sketchpad&lt;</w:t>
-      </w:r>
-    </w:p>
-    <w:p>
-      <w:pPr>
-        <w:numPr>
-          <w:ilvl w:val="0"/>
-          <w:numId w:val="1009"/>
-        </w:numPr>
-      </w:pPr>
-      <w:r>
-        <w:t xml:space="preserve">C++</w:t>
-      </w:r>
-    </w:p>
-    <w:p>
-      <w:pPr>
-        <w:numPr>
-          <w:ilvl w:val="1"/>
-          <w:numId w:val="1012"/>
-        </w:numPr>
-      </w:pPr>
-      <w:r>
-        <w:t xml:space="preserve">Fathom, and Windows / MFC specific code in Sketchpad&lt;</w:t>
-      </w:r>
-    </w:p>
-    <w:p>
-      <w:pPr>
-        <w:numPr>
-          <w:ilvl w:val="0"/>
-          <w:numId w:val="1009"/>
-        </w:numPr>
-      </w:pPr>
-      <w:r>
-        <w:t xml:space="preserve">Objective C / Swift</w:t>
-      </w:r>
-    </w:p>
-    <w:p>
-      <w:pPr>
-        <w:numPr>
-          <w:ilvl w:val="1"/>
-          <w:numId w:val="1013"/>
-        </w:numPr>
-      </w:pPr>
-      <w:r>
-        <w:t xml:space="preserve">OSX version of Sketchpad</w:t>
-      </w:r>
-    </w:p>
-    <w:p>
-      <w:pPr>
-        <w:numPr>
-          <w:ilvl w:val="0"/>
-          <w:numId w:val="1009"/>
-        </w:numPr>
-      </w:pPr>
-      <w:r>
-        <w:t xml:space="preserve">Perl, PHP, bash</w:t>
-      </w:r>
-    </w:p>
-    <w:p>
-      <w:pPr>
-        <w:numPr>
-          <w:ilvl w:val="1"/>
-          <w:numId w:val="1014"/>
-        </w:numPr>
-      </w:pPr>
-      <w:r>
-        <w:t xml:space="preserve">Scripting goodness and miscellaneous CGI glue&lt;</w:t>
-      </w:r>
+      <w:bookmarkStart w:id="29" w:name="projects"/>
+      <w:r>
+        <w:t xml:space="preserve">Projects</w:t>
+      </w:r>
+      <w:bookmarkEnd w:id="29"/>
     </w:p>
     <w:p>
       <w:pPr>
         <w:pStyle w:val="Heading2"/>
       </w:pPr>
-      <w:bookmarkStart w:id="26" w:name="projects"/>
-      <w:r>
-        <w:t xml:space="preserve">Projects</w:t>
-      </w:r>
-      <w:bookmarkEnd w:id="26"/>
+      <w:bookmarkStart w:id="30" w:name="smartbook-2"/>
+      <w:r>
+        <w:t xml:space="preserve">Smartbook 2</w:t>
+      </w:r>
+      <w:bookmarkEnd w:id="30"/>
+    </w:p>
+    <w:p>
+      <w:pPr>
+        <w:pStyle w:val="FirstParagraph"/>
+      </w:pPr>
+      <w:hyperlink r:id="rId31">
+        <w:r>
+          <w:rPr>
+            <w:rStyle w:val="Hyperlink"/>
+          </w:rPr>
+          <w:t xml:space="preserve">Smartbook 2</w:t>
+        </w:r>
+      </w:hyperlink>
+      <w:r>
+        <w:t xml:space="preserve"> </w:t>
+      </w:r>
+      <w:r>
+        <w:t xml:space="preserve">is the HTML5 update / rethink of older (flash based) Smartbook product.</w:t>
+      </w:r>
+    </w:p>
+    <w:p>
+      <w:pPr>
+        <w:pStyle w:val="BodyText"/>
+      </w:pPr>
+      <w:r>
+        <w:t xml:space="preserve">My team created authoring application for augmenting ePub content with rich metadata, enabling adaptive end-user experience.</w:t>
+      </w:r>
     </w:p>
     <w:p>
       <w:pPr>
         <w:pStyle w:val="Heading2"/>
       </w:pPr>
-      <w:bookmarkStart w:id="27" w:name="the-geometers-sketchpad"/>
+      <w:bookmarkStart w:id="32" w:name="the-geometers-sketchpad"/>
       <w:r>
         <w:t xml:space="preserve">The Geometer’s Sketchpad</w:t>
       </w:r>
-      <w:bookmarkEnd w:id="27"/>
+      <w:bookmarkEnd w:id="32"/>
     </w:p>
     <w:p>
       <w:pPr>
@@ -543,11 +428,11 @@
       <w:pPr>
         <w:pStyle w:val="Heading2"/>
       </w:pPr>
-      <w:bookmarkStart w:id="28" w:name="fathom"/>
+      <w:bookmarkStart w:id="33" w:name="fathom"/>
       <w:r>
         <w:t xml:space="preserve">Fathom</w:t>
       </w:r>
-      <w:bookmarkEnd w:id="28"/>
+      <w:bookmarkEnd w:id="33"/>
     </w:p>
     <w:p>
       <w:pPr>
@@ -561,50 +446,24 @@
       <w:pPr>
         <w:pStyle w:val="Heading2"/>
       </w:pPr>
-      <w:bookmarkStart w:id="29" w:name="education"/>
+      <w:bookmarkStart w:id="34" w:name="education"/>
       <w:r>
         <w:t xml:space="preserve">Education</w:t>
       </w:r>
-      <w:bookmarkEnd w:id="29"/>
+      <w:bookmarkEnd w:id="34"/>
     </w:p>
     <w:p>
       <w:pPr>
         <w:pStyle w:val="FirstParagraph"/>
       </w:pPr>
       <w:r>
-        <w:t xml:space="preserve">University of California, Santa Barbara</w:t>
+        <w:t xml:space="preserve">University of California, Santa Barbara - MS Mathematics - 1997</w:t>
       </w:r>
       <w:r>
         <w:t xml:space="preserve"> </w:t>
       </w:r>
       <w:r>
-        <w:t xml:space="preserve">MS Mathematics</w:t>
-      </w:r>
-      <w:r>
-        <w:t xml:space="preserve"> </w:t>
-      </w:r>
-      <w:r>
-        <w:t xml:space="preserve">1997</w:t>
-      </w:r>
-    </w:p>
-    <w:p>
-      <w:pPr>
-        <w:pStyle w:val="BodyText"/>
-      </w:pPr>
-      <w:r>
-        <w:t xml:space="preserve">University of California, Berkeley</w:t>
-      </w:r>
-      <w:r>
-        <w:t xml:space="preserve"> </w:t>
-      </w:r>
-      <w:r>
-        <w:t xml:space="preserve">BS Mathematics</w:t>
-      </w:r>
-      <w:r>
-        <w:t xml:space="preserve"> </w:t>
-      </w:r>
-      <w:r>
-        <w:t xml:space="preserve">1994</w:t>
+        <w:t xml:space="preserve">University of California, Berkeley - BS Mathematics - 1994</w:t>
       </w:r>
     </w:p>
     <w:sectPr/>
@@ -859,33 +718,6 @@
     <w:abstractNumId w:val="991"/>
   </w:num>
   <w:num w:numId="1005">
-    <w:abstractNumId w:val="991"/>
-  </w:num>
-  <w:num w:numId="1006">
-    <w:abstractNumId w:val="991"/>
-  </w:num>
-  <w:num w:numId="1007">
-    <w:abstractNumId w:val="991"/>
-  </w:num>
-  <w:num w:numId="1008">
-    <w:abstractNumId w:val="991"/>
-  </w:num>
-  <w:num w:numId="1009">
-    <w:abstractNumId w:val="991"/>
-  </w:num>
-  <w:num w:numId="1010">
-    <w:abstractNumId w:val="991"/>
-  </w:num>
-  <w:num w:numId="1011">
-    <w:abstractNumId w:val="991"/>
-  </w:num>
-  <w:num w:numId="1012">
-    <w:abstractNumId w:val="991"/>
-  </w:num>
-  <w:num w:numId="1013">
-    <w:abstractNumId w:val="991"/>
-  </w:num>
-  <w:num w:numId="1014">
     <w:abstractNumId w:val="991"/>
   </w:num>
 </w:numbering>

</xml_diff>

<commit_message>
Get ready for html tweaking
</commit_message>
<xml_diff>
--- a/MatthewDavidLitwin.docx
+++ b/MatthewDavidLitwin.docx
@@ -53,6 +53,14 @@
     </w:p>
     <w:p>
       <w:pPr>
+        <w:pStyle w:val="FirstParagraph"/>
+      </w:pPr>
+      <w:r>
+        <w:t xml:space="preserve">07/31/2012 – Present</w:t>
+      </w:r>
+    </w:p>
+    <w:p>
+      <w:pPr>
         <w:pStyle w:val="Heading4"/>
       </w:pPr>
       <w:bookmarkStart w:id="23" w:name="software-engineering-manager"/>
@@ -63,13 +71,24 @@
     </w:p>
     <w:p>
       <w:pPr>
+        <w:pStyle w:val="FirstParagraph"/>
+      </w:pPr>
+      <w:r>
+        <w:rPr>
+          <w:i/>
+        </w:rPr>
+        <w:t xml:space="preserve">Team Lead and Manager Responsibilites</w:t>
+      </w:r>
+    </w:p>
+    <w:p>
+      <w:pPr>
         <w:numPr>
           <w:ilvl w:val="0"/>
           <w:numId w:val="1001"/>
         </w:numPr>
       </w:pPr>
       <w:r>
-        <w:t xml:space="preserve">Lead for a diverse</w:t>
+        <w:t xml:space="preserve">Lead a diverse</w:t>
       </w:r>
       <w:r>
         <w:t xml:space="preserve"> </w:t>
@@ -97,7 +116,7 @@
         </w:numPr>
       </w:pPr>
       <w:r>
-        <w:t xml:space="preserve">Backend, front-end, infrastructure and support.</w:t>
+        <w:t xml:space="preserve">Backend, front-end, infrastructure and support</w:t>
       </w:r>
     </w:p>
     <w:p>
@@ -108,7 +127,7 @@
         </w:numPr>
       </w:pPr>
       <w:r>
-        <w:t xml:space="preserve">Management of full time employees, contractors, and vendors.</w:t>
+        <w:t xml:space="preserve">Management of full time employees, contractors, and vendors</w:t>
       </w:r>
     </w:p>
     <w:p>
@@ -189,7 +208,7 @@
         </w:numPr>
       </w:pPr>
       <w:r>
-        <w:t xml:space="preserve">implementation: coding, and directing developers</w:t>
+        <w:t xml:space="preserve">Implementation: coding, and directing developers</w:t>
       </w:r>
     </w:p>
     <w:p>
@@ -200,7 +219,7 @@
         </w:numPr>
       </w:pPr>
       <w:r>
-        <w:t xml:space="preserve">negotiating feature-set and schedule with stakeholders</w:t>
+        <w:t xml:space="preserve">Negotiating feature-set and schedule with stakeholders</w:t>
       </w:r>
     </w:p>
     <w:p>
@@ -218,7 +237,7 @@
         <w:pStyle w:val="FirstParagraph"/>
       </w:pPr>
       <w:r>
-        <w:t xml:space="preserve">03/22/1999 to 07/31/2012</w:t>
+        <w:t xml:space="preserve">03/22/1999 – 07/31/2012</w:t>
       </w:r>
     </w:p>
     <w:p>
@@ -226,7 +245,7 @@
         <w:pStyle w:val="BodyText"/>
       </w:pPr>
       <w:r>
-        <w:t xml:space="preserve">Junior programmer to Senior Software Engineer</w:t>
+        <w:t xml:space="preserve">Junior Programmer to Senior Software Engineer</w:t>
       </w:r>
     </w:p>
     <w:p>
@@ -254,8 +273,14 @@
         <w:t xml:space="preserve"> </w:t>
       </w:r>
       <w:r>
+        <w:rPr>
+          <w:i/>
+        </w:rPr>
         <w:t xml:space="preserve">The Geometer's Sketchpad</w:t>
       </w:r>
+      <w:r>
+        <w:t xml:space="preserve">, a math education Dynamic Geometery visualization and interaction application.</w:t>
+      </w:r>
     </w:p>
     <w:p>
       <w:pPr>
@@ -271,13 +296,16 @@
         <w:t xml:space="preserve"> </w:t>
       </w:r>
       <w:r>
+        <w:rPr>
+          <w:i/>
+        </w:rPr>
         <w:t xml:space="preserve">Fathom™ Dynamic Data™ Software</w:t>
       </w:r>
       <w:r>
         <w:t xml:space="preserve"> </w:t>
       </w:r>
       <w:r>
-        <w:t xml:space="preserve">with an in-house cross-platform framework</w:t>
+        <w:t xml:space="preserve">with an in-house cross-platform C++ framework</w:t>
       </w:r>
     </w:p>
     <w:p>
@@ -435,9 +463,9 @@
       <w:pPr>
         <w:pStyle w:val="Heading1"/>
       </w:pPr>
-      <w:bookmarkStart w:id="31" w:name="contact-and-sites"/>
-      <w:r>
-        <w:t xml:space="preserve">Contact and Sites</w:t>
+      <w:bookmarkStart w:id="31" w:name="contacts"/>
+      <w:r>
+        <w:t xml:space="preserve">Contacts</w:t>
       </w:r>
       <w:bookmarkEnd w:id="31"/>
     </w:p>
@@ -488,12 +516,6 @@
           <w:t xml:space="preserve">linkedin</w:t>
         </w:r>
       </w:hyperlink>
-      <w:r>
-        <w:t xml:space="preserve"> </w:t>
-      </w:r>
-      <w:r>
-        <w:t xml:space="preserve">|</w:t>
-      </w:r>
     </w:p>
     <w:sectPr/>
   </w:body>

</xml_diff>

<commit_message>
Tweaks and wsp example
</commit_message>
<xml_diff>
--- a/MatthewDavidLitwin.docx
+++ b/MatthewDavidLitwin.docx
@@ -28,7 +28,7 @@
         <w:pStyle w:val="BodyText"/>
       </w:pPr>
       <w:r>
-        <w:t xml:space="preserve">Experienced in managing engineers, designing and implementing front-end and back-end systems, and educational software.</w:t>
+        <w:t xml:space="preserve">Managing engineers, designing and implementing front-end and back-end systems, creating educational software.</w:t>
       </w:r>
     </w:p>
     <w:p>
@@ -47,7 +47,7 @@
       </w:pPr>
       <w:bookmarkStart w:id="22" w:name="mcgraw-hill-education"/>
       <w:r>
-        <w:t xml:space="preserve">McGraw Hill Education</w:t>
+        <w:t xml:space="preserve">McGraw-Hill Education</w:t>
       </w:r>
       <w:bookmarkEnd w:id="22"/>
     </w:p>
@@ -117,6 +117,17 @@
       </w:pPr>
       <w:r>
         <w:t xml:space="preserve">Backend, front-end, infrastructure and support</w:t>
+      </w:r>
+    </w:p>
+    <w:p>
+      <w:pPr>
+        <w:numPr>
+          <w:ilvl w:val="0"/>
+          <w:numId w:val="1001"/>
+        </w:numPr>
+      </w:pPr>
+      <w:r>
+        <w:t xml:space="preserve">API design, technical solutions</w:t>
       </w:r>
     </w:p>
     <w:p>
@@ -168,7 +179,7 @@
         <w:pStyle w:val="BodyText"/>
       </w:pPr>
       <w:r>
-        <w:t xml:space="preserve">This was a component of MHE's authoring suite, enabled author creation of banks of Glossary terms and definitions. Supported rich text, images, mutiple languages. AngularJS on the front-end, node on the back-end.</w:t>
+        <w:t xml:space="preserve">This is a component of MHE's internal authoring suite, enabling author creation of banks of glossary terms and definitions. Supports rich text, images, mutiple languages. AngularJS on the front-end, node on the back-end.</w:t>
       </w:r>
     </w:p>
     <w:p>
@@ -208,7 +219,7 @@
         </w:numPr>
       </w:pPr>
       <w:r>
-        <w:t xml:space="preserve">Implementation: coding, and directing developers</w:t>
+        <w:t xml:space="preserve">Implementation / coding</w:t>
       </w:r>
     </w:p>
     <w:p>
@@ -219,6 +230,17 @@
         </w:numPr>
       </w:pPr>
       <w:r>
+        <w:t xml:space="preserve">Technical project management, several direct reports</w:t>
+      </w:r>
+    </w:p>
+    <w:p>
+      <w:pPr>
+        <w:numPr>
+          <w:ilvl w:val="0"/>
+          <w:numId w:val="1002"/>
+        </w:numPr>
+      </w:pPr>
+      <w:r>
         <w:t xml:space="preserve">Negotiating feature-set and schedule with stakeholders</w:t>
       </w:r>
     </w:p>
@@ -246,17 +268,6 @@
       </w:pPr>
       <w:r>
         <w:t xml:space="preserve">Junior Programmer to Senior Software Engineer</w:t>
-      </w:r>
-    </w:p>
-    <w:p>
-      <w:pPr>
-        <w:numPr>
-          <w:ilvl w:val="0"/>
-          <w:numId w:val="1003"/>
-        </w:numPr>
-      </w:pPr>
-      <w:r>
-        <w:t xml:space="preserve">Technical project management, several direct reports</w:t>
       </w:r>
     </w:p>
     <w:p>
@@ -279,7 +290,7 @@
         <w:t xml:space="preserve">The Geometer's Sketchpad</w:t>
       </w:r>
       <w:r>
-        <w:t xml:space="preserve">, a math education Dynamic Geometery visualization and interaction application.</w:t>
+        <w:t xml:space="preserve">, an educational geometery visualization and interaction application.</w:t>
       </w:r>
     </w:p>
     <w:p>
@@ -299,13 +310,10 @@
         <w:rPr>
           <w:i/>
         </w:rPr>
-        <w:t xml:space="preserve">Fathom™ Dynamic Data™ Software</w:t>
-      </w:r>
-      <w:r>
-        <w:t xml:space="preserve"> </w:t>
-      </w:r>
-      <w:r>
-        <w:t xml:space="preserve">with an in-house cross-platform C++ framework</w:t>
+        <w:t xml:space="preserve">Fathom Dynamic Data Software</w:t>
+      </w:r>
+      <w:r>
+        <w:t xml:space="preserve">, an educational statistics application. Used an in-house cross-platform C++ framework.</w:t>
       </w:r>
     </w:p>
     <w:p>

</xml_diff>